<commit_message>
Adicionando a pesquisa de tópicos com base na operadora claro
</commit_message>
<xml_diff>
--- a/docs/Pesquisa.docx
+++ b/docs/Pesquisa.docx
@@ -27,15 +27,7 @@
           <w:iCs/>
           <w:color w:val="auto"/>
         </w:rPr>
-        <w:t xml:space="preserve">Tópicos </w:t>
-      </w:r>
-      <w:r>
-        <w:rPr>
-          <w:i/>
-          <w:iCs/>
-          <w:color w:val="auto"/>
-        </w:rPr>
-        <w:t>e subtópicos mais utilizados em sites e aplicações de empresas telefônicas</w:t>
+        <w:t>Tópicos e subtópicos mais utilizados em sites e aplicações de empresas telefônicas</w:t>
       </w:r>
     </w:p>
     <w:p>
@@ -47,15 +39,281 @@
         </w:numPr>
       </w:pPr>
       <w:r>
-        <w:t xml:space="preserve">Escreva aqui o resultado das suas pesquisas (coloque o seu nome no final da pesquisa. </w:t>
+        <w:t>CLARO (-Letícia)</w:t>
+      </w:r>
+    </w:p>
+    <w:p>
+      <w:pPr>
+        <w:pStyle w:val="PargrafodaLista"/>
+        <w:numPr>
+          <w:ilvl w:val="1"/>
+          <w:numId w:val="1"/>
+        </w:numPr>
+      </w:pPr>
+      <w:r>
+        <w:t>Problema: Minha internet está ruim</w:t>
+      </w:r>
+    </w:p>
+    <w:p>
+      <w:pPr>
+        <w:pStyle w:val="PargrafodaLista"/>
+        <w:numPr>
+          <w:ilvl w:val="2"/>
+          <w:numId w:val="1"/>
+        </w:numPr>
+      </w:pPr>
+      <w:r>
+        <w:t>Resolução: “Você deve verificar se possui internet disponível acessando a página inicial do app ou clicando em detalhes de internet.”</w:t>
+      </w:r>
+    </w:p>
+    <w:p>
+      <w:pPr>
+        <w:pStyle w:val="PargrafodaLista"/>
+        <w:numPr>
+          <w:ilvl w:val="1"/>
+          <w:numId w:val="1"/>
+        </w:numPr>
+      </w:pPr>
+      <w:r>
+        <w:t>Problema: Estou sem acesso à internet</w:t>
+      </w:r>
+    </w:p>
+    <w:p>
+      <w:pPr>
+        <w:pStyle w:val="PargrafodaLista"/>
+        <w:numPr>
+          <w:ilvl w:val="2"/>
+          <w:numId w:val="1"/>
+        </w:numPr>
+      </w:pPr>
+      <w:r>
+        <w:t>Resolução: “Você deve verificar se possui internet disponível acessando a página inicial do app ou clicando em detalhes de internet. Verifique se a opção “Dados Móveis” está ativada no celular. ”</w:t>
+      </w:r>
+    </w:p>
+    <w:p>
+      <w:pPr>
+        <w:pStyle w:val="PargrafodaLista"/>
+        <w:numPr>
+          <w:ilvl w:val="2"/>
+          <w:numId w:val="1"/>
+        </w:numPr>
+      </w:pPr>
+      <w:r>
+        <w:t>Resolução 2:  “Você pode verificar se existe cobertura na sua região no Mapa de Cobertura”</w:t>
+      </w:r>
+    </w:p>
+    <w:p>
+      <w:pPr>
+        <w:pStyle w:val="PargrafodaLista"/>
+        <w:numPr>
+          <w:ilvl w:val="2"/>
+          <w:numId w:val="1"/>
+        </w:numPr>
+      </w:pPr>
+      <w:r>
+        <w:t>Resolução 3:  “Consulte o IMEI do seu aparelho e veja se há algum impedimento para usá-lo (roubo, furto, extravio ou algo do tipo).”</w:t>
+      </w:r>
+    </w:p>
+    <w:p>
+      <w:pPr>
+        <w:pStyle w:val="PargrafodaLista"/>
+        <w:numPr>
+          <w:ilvl w:val="2"/>
+          <w:numId w:val="1"/>
+        </w:numPr>
+      </w:pPr>
+      <w:r>
+        <w:t>Resolução 4:  “Agora com o número do IMEI, acesse o site da ANATEL e verifique se o seu aparelho possui algum bloqueio de uso”</w:t>
+      </w:r>
+    </w:p>
+    <w:p>
+      <w:pPr>
+        <w:pStyle w:val="PargrafodaLista"/>
+        <w:numPr>
+          <w:ilvl w:val="1"/>
+          <w:numId w:val="1"/>
+        </w:numPr>
+      </w:pPr>
+      <w:r>
+        <w:t xml:space="preserve">Problema: </w:t>
+      </w:r>
+      <w:r>
+        <w:t>Não está conseguindo acessar sua rede WIFI?</w:t>
+      </w:r>
+    </w:p>
+    <w:p>
+      <w:pPr>
+        <w:pStyle w:val="PargrafodaLista"/>
+        <w:numPr>
+          <w:ilvl w:val="2"/>
+          <w:numId w:val="1"/>
+        </w:numPr>
+      </w:pPr>
+      <w:r>
+        <w:t>Resolução: “</w:t>
+      </w:r>
+      <w:r>
+        <w:t xml:space="preserve">Você pode personalizar a Senha e o Nome da sua rede na página “Senha </w:t>
       </w:r>
       <w:proofErr w:type="spellStart"/>
       <w:r>
-        <w:t>Ex</w:t>
+        <w:t>Wifi</w:t>
       </w:r>
       <w:proofErr w:type="spellEnd"/>
       <w:r>
-        <w:t>: -Letícia)</w:t>
+        <w:t>-Casa” seu aparelho pode ter voltado para os dados de fábrica.</w:t>
+      </w:r>
+      <w:r>
+        <w:t>”</w:t>
+      </w:r>
+    </w:p>
+    <w:p>
+      <w:pPr>
+        <w:pStyle w:val="PargrafodaLista"/>
+        <w:numPr>
+          <w:ilvl w:val="1"/>
+          <w:numId w:val="1"/>
+        </w:numPr>
+      </w:pPr>
+      <w:r>
+        <w:t>Problema: Instabilidade na velocidade da rede</w:t>
+      </w:r>
+    </w:p>
+    <w:p>
+      <w:pPr>
+        <w:pStyle w:val="PargrafodaLista"/>
+        <w:numPr>
+          <w:ilvl w:val="2"/>
+          <w:numId w:val="1"/>
+        </w:numPr>
+      </w:pPr>
+      <w:r>
+        <w:t>Resolução: “</w:t>
+      </w:r>
+      <w:r>
+        <w:t xml:space="preserve">Instabilidades de velocidade na sua rede </w:t>
+      </w:r>
+      <w:proofErr w:type="spellStart"/>
+      <w:r>
+        <w:t>Wifi</w:t>
+      </w:r>
+      <w:proofErr w:type="spellEnd"/>
+      <w:r>
+        <w:t xml:space="preserve"> podem ser causadas por </w:t>
+      </w:r>
+      <w:r>
+        <w:t>acúmulo</w:t>
+      </w:r>
+      <w:r>
+        <w:t xml:space="preserve"> de usuários, é sempre importante personalizar a Senha e o nome da Rede para você ter certeza de quem está utilizando.</w:t>
+      </w:r>
+      <w:r>
+        <w:t>”</w:t>
+      </w:r>
+    </w:p>
+    <w:p>
+      <w:pPr>
+        <w:pStyle w:val="PargrafodaLista"/>
+        <w:numPr>
+          <w:ilvl w:val="1"/>
+          <w:numId w:val="1"/>
+        </w:numPr>
+      </w:pPr>
+      <w:r>
+        <w:t>Problema: Como melhorar o desempenho da internet</w:t>
+      </w:r>
+    </w:p>
+    <w:p>
+      <w:pPr>
+        <w:pStyle w:val="PargrafodaLista"/>
+        <w:numPr>
+          <w:ilvl w:val="2"/>
+          <w:numId w:val="1"/>
+        </w:numPr>
+      </w:pPr>
+      <w:r>
+        <w:t>Resolução: Verifique a conexão dos cabos</w:t>
+      </w:r>
+    </w:p>
+    <w:p>
+      <w:pPr>
+        <w:pStyle w:val="PargrafodaLista"/>
+        <w:numPr>
+          <w:ilvl w:val="3"/>
+          <w:numId w:val="1"/>
+        </w:numPr>
+      </w:pPr>
+      <w:r>
+        <w:t>Verifique se o cabo de rede está conectado a uma das portas LAN</w:t>
+      </w:r>
+    </w:p>
+    <w:p>
+      <w:pPr>
+        <w:pStyle w:val="PargrafodaLista"/>
+        <w:numPr>
+          <w:ilvl w:val="3"/>
+          <w:numId w:val="1"/>
+        </w:numPr>
+      </w:pPr>
+      <w:r>
+        <w:t>Após religar o moldem espere as luzes acenderem e quando notar que a luz de internet estabilizou, faça um teste de internet no seu navegador</w:t>
+      </w:r>
+    </w:p>
+    <w:p>
+      <w:pPr>
+        <w:pStyle w:val="PargrafodaLista"/>
+        <w:numPr>
+          <w:ilvl w:val="1"/>
+          <w:numId w:val="1"/>
+        </w:numPr>
+      </w:pPr>
+      <w:r>
+        <w:t>Problema: Sem conexão à internet</w:t>
+      </w:r>
+    </w:p>
+    <w:p>
+      <w:pPr>
+        <w:pStyle w:val="PargrafodaLista"/>
+        <w:numPr>
+          <w:ilvl w:val="2"/>
+          <w:numId w:val="1"/>
+        </w:numPr>
+      </w:pPr>
+      <w:r>
+        <w:t xml:space="preserve">Resolução 1: </w:t>
+      </w:r>
+      <w:r>
+        <w:t>Verifique se o cabo de rede (se aplicável) está conectado corretamente ao modem ou ao roteador.</w:t>
+      </w:r>
+    </w:p>
+    <w:p>
+      <w:pPr>
+        <w:pStyle w:val="PargrafodaLista"/>
+        <w:numPr>
+          <w:ilvl w:val="2"/>
+          <w:numId w:val="1"/>
+        </w:numPr>
+      </w:pPr>
+      <w:r>
+        <w:t xml:space="preserve">Resolução 2: </w:t>
+      </w:r>
+      <w:r>
+        <w:t>Verifique se há uma interrupção de serviço em sua área, consultando a operadora de internet.</w:t>
+      </w:r>
+    </w:p>
+    <w:p>
+      <w:pPr>
+        <w:pStyle w:val="PargrafodaLista"/>
+        <w:numPr>
+          <w:ilvl w:val="2"/>
+          <w:numId w:val="1"/>
+        </w:numPr>
+      </w:pPr>
+      <w:r>
+        <w:t xml:space="preserve">Resolução 3: </w:t>
+      </w:r>
+      <w:r>
+        <w:t>Tente reiniciar o modem ou o roteador.</w:t>
       </w:r>
     </w:p>
     <w:p/>
@@ -94,7 +352,7 @@
         <w:rFonts w:ascii="Symbol" w:hAnsi="Symbol" w:hint="default"/>
       </w:rPr>
     </w:lvl>
-    <w:lvl w:ilvl="1" w:tplc="04160003" w:tentative="1">
+    <w:lvl w:ilvl="1" w:tplc="04160003">
       <w:start w:val="1"/>
       <w:numFmt w:val="bullet"/>
       <w:lvlText w:val="o"/>
@@ -106,7 +364,7 @@
         <w:rFonts w:ascii="Courier New" w:hAnsi="Courier New" w:cs="Courier New" w:hint="default"/>
       </w:rPr>
     </w:lvl>
-    <w:lvl w:ilvl="2" w:tplc="04160005" w:tentative="1">
+    <w:lvl w:ilvl="2" w:tplc="04160005">
       <w:start w:val="1"/>
       <w:numFmt w:val="bullet"/>
       <w:lvlText w:val=""/>
@@ -118,7 +376,7 @@
         <w:rFonts w:ascii="Wingdings" w:hAnsi="Wingdings" w:hint="default"/>
       </w:rPr>
     </w:lvl>
-    <w:lvl w:ilvl="3" w:tplc="04160001" w:tentative="1">
+    <w:lvl w:ilvl="3" w:tplc="04160001">
       <w:start w:val="1"/>
       <w:numFmt w:val="bullet"/>
       <w:lvlText w:val=""/>
@@ -130,7 +388,7 @@
         <w:rFonts w:ascii="Symbol" w:hAnsi="Symbol" w:hint="default"/>
       </w:rPr>
     </w:lvl>
-    <w:lvl w:ilvl="4" w:tplc="04160003" w:tentative="1">
+    <w:lvl w:ilvl="4" w:tplc="04160003">
       <w:start w:val="1"/>
       <w:numFmt w:val="bullet"/>
       <w:lvlText w:val="o"/>
@@ -142,7 +400,7 @@
         <w:rFonts w:ascii="Courier New" w:hAnsi="Courier New" w:cs="Courier New" w:hint="default"/>
       </w:rPr>
     </w:lvl>
-    <w:lvl w:ilvl="5" w:tplc="04160005" w:tentative="1">
+    <w:lvl w:ilvl="5" w:tplc="04160005">
       <w:start w:val="1"/>
       <w:numFmt w:val="bullet"/>
       <w:lvlText w:val=""/>
@@ -154,7 +412,7 @@
         <w:rFonts w:ascii="Wingdings" w:hAnsi="Wingdings" w:hint="default"/>
       </w:rPr>
     </w:lvl>
-    <w:lvl w:ilvl="6" w:tplc="04160001" w:tentative="1">
+    <w:lvl w:ilvl="6" w:tplc="04160001">
       <w:start w:val="1"/>
       <w:numFmt w:val="bullet"/>
       <w:lvlText w:val=""/>

</xml_diff>

<commit_message>
Adicionei mais tópicos na pesquisa.
</commit_message>
<xml_diff>
--- a/docs/Pesquisa.docx
+++ b/docs/Pesquisa.docx
@@ -87,8 +87,13 @@
         </w:numPr>
       </w:pPr>
       <w:r>
-        <w:t>Resolução: “Você deve verificar se possui internet disponível acessando a página inicial do app ou clicando em detalhes de internet. Verifique se a opção “Dados Móveis” está ativada no celular. ”</w:t>
-      </w:r>
+        <w:t>Resolução: “Você deve verificar se possui internet disponível acessando a página inicial do app ou clicando em detalhes de internet. Verifique se a opção “Dados Móveis” está ativada no celular</w:t>
+      </w:r>
+      <w:proofErr w:type="gramStart"/>
+      <w:r>
+        <w:t>. ”</w:t>
+      </w:r>
+      <w:proofErr w:type="gramEnd"/>
     </w:p>
     <w:p>
       <w:pPr>
@@ -99,7 +104,15 @@
         </w:numPr>
       </w:pPr>
       <w:r>
-        <w:t>Resolução 2:  “Você pode verificar se existe cobertura na sua região no Mapa de Cobertura”</w:t>
+        <w:t>Resolução 2</w:t>
+      </w:r>
+      <w:proofErr w:type="gramStart"/>
+      <w:r>
+        <w:t>:  “</w:t>
+      </w:r>
+      <w:proofErr w:type="gramEnd"/>
+      <w:r>
+        <w:t>Você pode verificar se existe cobertura na sua região no Mapa de Cobertura”</w:t>
       </w:r>
     </w:p>
     <w:p>
@@ -111,7 +124,15 @@
         </w:numPr>
       </w:pPr>
       <w:r>
-        <w:t>Resolução 3:  “Consulte o IMEI do seu aparelho e veja se há algum impedimento para usá-lo (roubo, furto, extravio ou algo do tipo).”</w:t>
+        <w:t>Resolução 3</w:t>
+      </w:r>
+      <w:proofErr w:type="gramStart"/>
+      <w:r>
+        <w:t>:  “</w:t>
+      </w:r>
+      <w:proofErr w:type="gramEnd"/>
+      <w:r>
+        <w:t>Consulte o IMEI do seu aparelho e veja se há algum impedimento para usá-lo (roubo, furto, extravio ou algo do tipo).”</w:t>
       </w:r>
     </w:p>
     <w:p>
@@ -123,7 +144,15 @@
         </w:numPr>
       </w:pPr>
       <w:r>
-        <w:t>Resolução 4:  “Agora com o número do IMEI, acesse o site da ANATEL e verifique se o seu aparelho possui algum bloqueio de uso”</w:t>
+        <w:t>Resolução 4</w:t>
+      </w:r>
+      <w:proofErr w:type="gramStart"/>
+      <w:r>
+        <w:t>:  “</w:t>
+      </w:r>
+      <w:proofErr w:type="gramEnd"/>
+      <w:r>
+        <w:t>Agora com o número do IMEI, acesse o site da ANATEL e verifique se o seu aparelho possui algum bloqueio de uso”</w:t>
       </w:r>
     </w:p>
     <w:p>
@@ -320,6 +349,294 @@
     <w:p/>
     <w:p/>
     <w:p/>
+    <w:p>
+      <w:pPr>
+        <w:pStyle w:val="PargrafodaLista"/>
+        <w:numPr>
+          <w:ilvl w:val="0"/>
+          <w:numId w:val="1"/>
+        </w:numPr>
+      </w:pPr>
+      <w:r>
+        <w:lastRenderedPageBreak/>
+        <w:t xml:space="preserve">VIVO </w:t>
+      </w:r>
+    </w:p>
+    <w:p>
+      <w:pPr>
+        <w:pStyle w:val="PargrafodaLista"/>
+        <w:numPr>
+          <w:ilvl w:val="1"/>
+          <w:numId w:val="1"/>
+        </w:numPr>
+      </w:pPr>
+      <w:r>
+        <w:t xml:space="preserve">Problema: </w:t>
+      </w:r>
+      <w:r>
+        <w:t xml:space="preserve">Ao conectar </w:t>
+      </w:r>
+      <w:r>
+        <w:t>à Internet, aparece uma velocidade diferente da contra</w:t>
+      </w:r>
+      <w:r>
+        <w:t>tada, por que isso acontece?</w:t>
+      </w:r>
+    </w:p>
+    <w:p>
+      <w:pPr>
+        <w:pStyle w:val="PargrafodaLista"/>
+        <w:numPr>
+          <w:ilvl w:val="2"/>
+          <w:numId w:val="1"/>
+        </w:numPr>
+      </w:pPr>
+      <w:r>
+        <w:t xml:space="preserve">Fatores relacionados </w:t>
+      </w:r>
+      <w:r>
+        <w:t>a</w:t>
+      </w:r>
+      <w:r>
+        <w:t xml:space="preserve"> isso:</w:t>
+      </w:r>
+    </w:p>
+    <w:p>
+      <w:pPr>
+        <w:pStyle w:val="PargrafodaLista"/>
+        <w:numPr>
+          <w:ilvl w:val="3"/>
+          <w:numId w:val="1"/>
+        </w:numPr>
+      </w:pPr>
+      <w:r>
+        <w:t>A capacidade máxima da velocidade recebida pela placa de rede;</w:t>
+      </w:r>
+    </w:p>
+    <w:p>
+      <w:pPr>
+        <w:pStyle w:val="PargrafodaLista"/>
+        <w:numPr>
+          <w:ilvl w:val="3"/>
+          <w:numId w:val="1"/>
+        </w:numPr>
+      </w:pPr>
+      <w:r>
+        <w:t xml:space="preserve">Repetidor de mercado que pode comprometer a </w:t>
+      </w:r>
+      <w:r>
+        <w:t>qualidade da velocidade;</w:t>
+      </w:r>
+    </w:p>
+    <w:p>
+      <w:pPr>
+        <w:pStyle w:val="PargrafodaLista"/>
+        <w:numPr>
+          <w:ilvl w:val="3"/>
+          <w:numId w:val="1"/>
+        </w:numPr>
+      </w:pPr>
+      <w:r>
+        <w:t>Roteador instalado perto de aparelhos sem fio que podem interferir no sinal;</w:t>
+      </w:r>
+    </w:p>
+    <w:p>
+      <w:pPr>
+        <w:pStyle w:val="PargrafodaLista"/>
+        <w:numPr>
+          <w:ilvl w:val="3"/>
+          <w:numId w:val="1"/>
+        </w:numPr>
+      </w:pPr>
+      <w:r>
+        <w:t>Longa distância do roteador com o aparelho conectado;</w:t>
+      </w:r>
+    </w:p>
+    <w:p>
+      <w:pPr>
+        <w:pStyle w:val="PargrafodaLista"/>
+        <w:numPr>
+          <w:ilvl w:val="3"/>
+          <w:numId w:val="1"/>
+        </w:numPr>
+      </w:pPr>
+      <w:r>
+        <w:t>Barreiras físicas;</w:t>
+      </w:r>
+    </w:p>
+    <w:p>
+      <w:pPr>
+        <w:pStyle w:val="PargrafodaLista"/>
+        <w:numPr>
+          <w:ilvl w:val="3"/>
+          <w:numId w:val="1"/>
+        </w:numPr>
+      </w:pPr>
+      <w:r>
+        <w:t>Interferência de sinal causada por outros aparelhos</w:t>
+      </w:r>
+      <w:r>
+        <w:t>;</w:t>
+      </w:r>
+    </w:p>
+    <w:p>
+      <w:pPr>
+        <w:pStyle w:val="PargrafodaLista"/>
+        <w:numPr>
+          <w:ilvl w:val="3"/>
+          <w:numId w:val="1"/>
+        </w:numPr>
+      </w:pPr>
+      <w:r>
+        <w:t>Muitas pessoas conectadas ao mesmo tempo;</w:t>
+      </w:r>
+    </w:p>
+    <w:p>
+      <w:pPr>
+        <w:pStyle w:val="PargrafodaLista"/>
+        <w:numPr>
+          <w:ilvl w:val="3"/>
+          <w:numId w:val="1"/>
+        </w:numPr>
+      </w:pPr>
+      <w:r>
+        <w:t>Qualidade da fiação do imóvel;</w:t>
+      </w:r>
+    </w:p>
+    <w:p>
+      <w:pPr>
+        <w:pStyle w:val="PargrafodaLista"/>
+        <w:numPr>
+          <w:ilvl w:val="3"/>
+          <w:numId w:val="1"/>
+        </w:numPr>
+      </w:pPr>
+      <w:r>
+        <w:t>Capacidade de processamento do computador.</w:t>
+      </w:r>
+    </w:p>
+    <w:p>
+      <w:pPr>
+        <w:pStyle w:val="PargrafodaLista"/>
+        <w:numPr>
+          <w:ilvl w:val="1"/>
+          <w:numId w:val="1"/>
+        </w:numPr>
+      </w:pPr>
+      <w:r>
+        <w:t>Problema: Como resolver os erros de conexão de internet de forma rápida</w:t>
+      </w:r>
+      <w:r>
+        <w:t>.</w:t>
+      </w:r>
+    </w:p>
+    <w:p>
+      <w:pPr>
+        <w:pStyle w:val="PargrafodaLista"/>
+        <w:numPr>
+          <w:ilvl w:val="2"/>
+          <w:numId w:val="1"/>
+        </w:numPr>
+      </w:pPr>
+      <w:r>
+        <w:t>Resolução: Desligue o modem ou computador e ligue novamente</w:t>
+      </w:r>
+      <w:r>
+        <w:t xml:space="preserve">, isso resolve o problema grande parte das vezes, pois é </w:t>
+      </w:r>
+      <w:proofErr w:type="gramStart"/>
+      <w:r>
+        <w:t>criada uma nova</w:t>
+      </w:r>
+      <w:proofErr w:type="gramEnd"/>
+      <w:r>
+        <w:t xml:space="preserve"> comunicação entre o modem e a placa de rede.</w:t>
+      </w:r>
+    </w:p>
+    <w:p>
+      <w:pPr>
+        <w:pStyle w:val="PargrafodaLista"/>
+        <w:numPr>
+          <w:ilvl w:val="1"/>
+          <w:numId w:val="1"/>
+        </w:numPr>
+      </w:pPr>
+      <w:r>
+        <w:t xml:space="preserve">Problema: </w:t>
+      </w:r>
+      <w:r>
+        <w:t>Não consigo conectar a Internet quando a luz do modem está piscando ou apagada.</w:t>
+      </w:r>
+    </w:p>
+    <w:p>
+      <w:pPr>
+        <w:pStyle w:val="PargrafodaLista"/>
+        <w:numPr>
+          <w:ilvl w:val="2"/>
+          <w:numId w:val="1"/>
+        </w:numPr>
+      </w:pPr>
+      <w:r>
+        <w:t>Resolução: Se a luz do modem está piscando, ela indica instab</w:t>
+      </w:r>
+      <w:r>
+        <w:t xml:space="preserve">ilidade no sinal, e se está apagada, demonstra a interrupção da transmissão do sinal. Para tentar arrumar, </w:t>
+      </w:r>
+      <w:r>
+        <w:t xml:space="preserve">é preciso desligar o modem e </w:t>
+      </w:r>
+      <w:r>
+        <w:t>reiniciá-lo</w:t>
+      </w:r>
+      <w:r>
+        <w:t xml:space="preserve"> após alguns segundos.</w:t>
+      </w:r>
+    </w:p>
+    <w:p>
+      <w:pPr>
+        <w:pStyle w:val="PargrafodaLista"/>
+        <w:numPr>
+          <w:ilvl w:val="1"/>
+          <w:numId w:val="1"/>
+        </w:numPr>
+      </w:pPr>
+      <w:r>
+        <w:t>Problema: Não cons</w:t>
+      </w:r>
+      <w:r>
+        <w:t xml:space="preserve">igo acessar minha </w:t>
+      </w:r>
+      <w:r>
+        <w:t>I</w:t>
+      </w:r>
+      <w:r>
+        <w:t>nternet.</w:t>
+      </w:r>
+    </w:p>
+    <w:p>
+      <w:pPr>
+        <w:pStyle w:val="PargrafodaLista"/>
+        <w:numPr>
+          <w:ilvl w:val="2"/>
+          <w:numId w:val="1"/>
+        </w:numPr>
+      </w:pPr>
+      <w:r>
+        <w:t>Resolução: Desli</w:t>
+      </w:r>
+      <w:r>
+        <w:t xml:space="preserve">gar o modem e </w:t>
+      </w:r>
+      <w:r>
+        <w:t>reiniciá-lo</w:t>
+      </w:r>
+      <w:r>
+        <w:t xml:space="preserve"> após uns segundos, após isso, esperar até as luzes do modem acenderem e tentar con</w:t>
+      </w:r>
+      <w:r>
+        <w:t>ectar novamente.</w:t>
+      </w:r>
+    </w:p>
     <w:p/>
     <w:p/>
     <w:p/>

</xml_diff>